<commit_message>
uploaded activit 1 from Hao's laptop
</commit_message>
<xml_diff>
--- a/Phase 1/Activity 1/Documents/Phase 1 post-implementation Q.docx
+++ b/Phase 1/Activity 1/Documents/Phase 1 post-implementation Q.docx
@@ -1,6 +1,6 @@
 
 <file path=word/document.xml><?xml version="1.0" encoding="utf-8"?>
-<w:document xmlns:wpc="http://schemas.microsoft.com/office/word/2010/wordprocessingCanvas" xmlns:mo="http://schemas.microsoft.com/office/mac/office/2008/main" xmlns:mc="http://schemas.openxmlformats.org/markup-compatibility/2006" xmlns:mv="urn:schemas-microsoft-com:mac:vml" xmlns:o="urn:schemas-microsoft-com:office:office" xmlns:r="http://schemas.openxmlformats.org/officeDocument/2006/relationships" xmlns:m="http://schemas.openxmlformats.org/officeDocument/2006/math" xmlns:v="urn:schemas-microsoft-com:vml" xmlns:wp14="http://schemas.microsoft.com/office/word/2010/wordprocessingDrawing" xmlns:wp="http://schemas.openxmlformats.org/drawingml/2006/wordprocessingDrawing" xmlns:w10="urn:schemas-microsoft-com:office:word" xmlns:w="http://schemas.openxmlformats.org/wordprocessingml/2006/main" xmlns:w14="http://schemas.microsoft.com/office/word/2010/wordml" xmlns:wpg="http://schemas.microsoft.com/office/word/2010/wordprocessingGroup" xmlns:wpi="http://schemas.microsoft.com/office/word/2010/wordprocessingInk" xmlns:wne="http://schemas.microsoft.com/office/word/2006/wordml" xmlns:wps="http://schemas.microsoft.com/office/word/2010/wordprocessingShape" mc:Ignorable="w14 wp14">
+<w:document xmlns:wpc="http://schemas.microsoft.com/office/word/2010/wordprocessingCanvas" xmlns:mc="http://schemas.openxmlformats.org/markup-compatibility/2006" xmlns:o="urn:schemas-microsoft-com:office:office" xmlns:r="http://schemas.openxmlformats.org/officeDocument/2006/relationships" xmlns:m="http://schemas.openxmlformats.org/officeDocument/2006/math" xmlns:v="urn:schemas-microsoft-com:vml" xmlns:wp14="http://schemas.microsoft.com/office/word/2010/wordprocessingDrawing" xmlns:wp="http://schemas.openxmlformats.org/drawingml/2006/wordprocessingDrawing" xmlns:w10="urn:schemas-microsoft-com:office:word" xmlns:w="http://schemas.openxmlformats.org/wordprocessingml/2006/main" xmlns:w14="http://schemas.microsoft.com/office/word/2010/wordml" xmlns:wpg="http://schemas.microsoft.com/office/word/2010/wordprocessingGroup" xmlns:wpi="http://schemas.microsoft.com/office/word/2010/wordprocessingInk" xmlns:wne="http://schemas.microsoft.com/office/word/2006/wordml" xmlns:wps="http://schemas.microsoft.com/office/word/2010/wordprocessingShape" mc:Ignorable="w14 wp14">
   <w:body>
     <w:p>
       <w:pPr>
@@ -31,7 +31,21 @@
         <w:rPr>
           <w:b w:val="0"/>
         </w:rPr>
-        <w:t>Volunteer # ____________</w:t>
+        <w:t>Volunteer # _____</w:t>
+      </w:r>
+      <w:r>
+        <w:rPr>
+          <w:rFonts w:eastAsia="宋体" w:hint="eastAsia"/>
+          <w:b w:val="0"/>
+          <w:lang w:eastAsia="zh-CN"/>
+        </w:rPr>
+        <w:t>002</w:t>
+      </w:r>
+      <w:r>
+        <w:rPr>
+          <w:b w:val="0"/>
+        </w:rPr>
+        <w:t>_______</w:t>
       </w:r>
       <w:bookmarkEnd w:id="1"/>
     </w:p>
@@ -84,8 +98,14 @@
           <w:ilvl w:val="0"/>
           <w:numId w:val="4"/>
         </w:numPr>
-      </w:pPr>
-      <w:r>
+        <w:rPr>
+          <w:highlight w:val="yellow"/>
+        </w:rPr>
+      </w:pPr>
+      <w:r>
+        <w:rPr>
+          <w:highlight w:val="yellow"/>
+        </w:rPr>
         <w:t>Debugging the applications with crosscutting concerns</w:t>
       </w:r>
     </w:p>
@@ -129,7 +149,15 @@
         </w:numPr>
       </w:pPr>
       <w:r>
-        <w:t xml:space="preserve">Which of the following was the most  time consuming </w:t>
+        <w:t xml:space="preserve">Which of the following was the </w:t>
+      </w:r>
+      <w:proofErr w:type="gramStart"/>
+      <w:r>
+        <w:t>most  time</w:t>
+      </w:r>
+      <w:proofErr w:type="gramEnd"/>
+      <w:r>
+        <w:t xml:space="preserve"> consuming </w:t>
       </w:r>
       <w:r>
         <w:t xml:space="preserve">activity </w:t>
@@ -145,8 +173,14 @@
           <w:ilvl w:val="0"/>
           <w:numId w:val="5"/>
         </w:numPr>
-      </w:pPr>
-      <w:r>
+        <w:rPr>
+          <w:highlight w:val="yellow"/>
+        </w:rPr>
+      </w:pPr>
+      <w:r>
+        <w:rPr>
+          <w:highlight w:val="yellow"/>
+        </w:rPr>
         <w:t>Understanding the original applications and analyze the new requirements</w:t>
       </w:r>
     </w:p>
@@ -219,7 +253,15 @@
         </w:numPr>
       </w:pPr>
       <w:r>
-        <w:t>Learning CommJ (not applicable groups 1 and 2)</w:t>
+        <w:t xml:space="preserve">Learning </w:t>
+      </w:r>
+      <w:proofErr w:type="spellStart"/>
+      <w:r>
+        <w:t>CommJ</w:t>
+      </w:r>
+      <w:proofErr w:type="spellEnd"/>
+      <w:r>
+        <w:t xml:space="preserve"> (not applicable groups 1 and 2)</w:t>
       </w:r>
     </w:p>
     <w:p>
@@ -260,8 +302,14 @@
           <w:ilvl w:val="0"/>
           <w:numId w:val="6"/>
         </w:numPr>
-      </w:pPr>
-      <w:r>
+        <w:rPr>
+          <w:highlight w:val="yellow"/>
+        </w:rPr>
+      </w:pPr>
+      <w:r>
+        <w:rPr>
+          <w:highlight w:val="yellow"/>
+        </w:rPr>
         <w:t>Your changes introduced new dependency among existing application components</w:t>
       </w:r>
     </w:p>
@@ -272,8 +320,14 @@
           <w:ilvl w:val="0"/>
           <w:numId w:val="6"/>
         </w:numPr>
-      </w:pPr>
-      <w:r>
+        <w:rPr>
+          <w:highlight w:val="yellow"/>
+        </w:rPr>
+      </w:pPr>
+      <w:r>
+        <w:rPr>
+          <w:highlight w:val="yellow"/>
+        </w:rPr>
         <w:lastRenderedPageBreak/>
         <w:t>Tangling and scattering increased</w:t>
       </w:r>
@@ -343,8 +397,14 @@
           <w:ilvl w:val="0"/>
           <w:numId w:val="7"/>
         </w:numPr>
-      </w:pPr>
-      <w:r>
+        <w:rPr>
+          <w:highlight w:val="yellow"/>
+        </w:rPr>
+      </w:pPr>
+      <w:r>
+        <w:rPr>
+          <w:highlight w:val="yellow"/>
+        </w:rPr>
         <w:t>Refactor the code to make minor improvements to the classes, their relationships, or responsibilities</w:t>
       </w:r>
     </w:p>
@@ -443,8 +503,14 @@
           <w:ilvl w:val="0"/>
           <w:numId w:val="8"/>
         </w:numPr>
-      </w:pPr>
-      <w:r>
+        <w:rPr>
+          <w:highlight w:val="yellow"/>
+        </w:rPr>
+      </w:pPr>
+      <w:r>
+        <w:rPr>
+          <w:highlight w:val="yellow"/>
+        </w:rPr>
         <w:t>A significant effort is required as some extension related code snippets is tangled and scattered in the original application code or vice versa</w:t>
       </w:r>
     </w:p>
@@ -467,13 +533,21 @@
         <w:t>Suppose your</w:t>
       </w:r>
       <w:r>
-        <w:t xml:space="preserve"> original application (such as </w:t>
+        <w:t xml:space="preserve"> original </w:t>
+      </w:r>
+      <w:proofErr w:type="gramStart"/>
+      <w:r>
+        <w:t xml:space="preserve">application (such as </w:t>
       </w:r>
       <w:r>
         <w:t>Edit-Distance Calculator</w:t>
       </w:r>
       <w:r>
-        <w:t xml:space="preserve"> and FTP) were implemented using connect-less communications. To implement this feature would your changes be?</w:t>
+        <w:t xml:space="preserve"> and FTP) were</w:t>
+      </w:r>
+      <w:proofErr w:type="gramEnd"/>
+      <w:r>
+        <w:t xml:space="preserve"> implemented using connect-less communications. To implement this feature would your changes be?</w:t>
       </w:r>
     </w:p>
     <w:p>
@@ -483,8 +557,15 @@
           <w:ilvl w:val="0"/>
           <w:numId w:val="9"/>
         </w:numPr>
-      </w:pPr>
-      <w:r>
+        <w:rPr>
+          <w:highlight w:val="yellow"/>
+        </w:rPr>
+      </w:pPr>
+      <w:r>
+        <w:rPr>
+          <w:highlight w:val="yellow"/>
+        </w:rPr>
+        <w:lastRenderedPageBreak/>
         <w:t>Considerably different</w:t>
       </w:r>
     </w:p>
@@ -546,13 +627,23 @@
         <w:t>Suppose your</w:t>
       </w:r>
       <w:r>
-        <w:t xml:space="preserve"> original application (</w:t>
-      </w:r>
+        <w:t xml:space="preserve"> original </w:t>
+      </w:r>
+      <w:proofErr w:type="gramStart"/>
+      <w:r>
+        <w:t>application (</w:t>
+      </w:r>
+      <w:proofErr w:type="spellStart"/>
       <w:r>
         <w:t>WeatherStationSimulator</w:t>
       </w:r>
-      <w:r>
-        <w:t>) were implemented using connect-less communications. To implement this feature would your changes be?</w:t>
+      <w:proofErr w:type="spellEnd"/>
+      <w:r>
+        <w:t>) were</w:t>
+      </w:r>
+      <w:proofErr w:type="gramEnd"/>
+      <w:r>
+        <w:t xml:space="preserve"> implemented using connect-less communications. To implement this feature would your changes be?</w:t>
       </w:r>
     </w:p>
     <w:p>
@@ -622,7 +713,15 @@
         </w:numPr>
       </w:pPr>
       <w:r>
-        <w:t>If the original application of WeatherStationSimulator where implemented in such a way so that the Transmitters in the original application, send data readings to multiple Receivers. To implement this feature would your changes be?</w:t>
+        <w:t xml:space="preserve">If the original application of </w:t>
+      </w:r>
+      <w:proofErr w:type="spellStart"/>
+      <w:r>
+        <w:t>WeatherStationSimulator</w:t>
+      </w:r>
+      <w:proofErr w:type="spellEnd"/>
+      <w:r>
+        <w:t xml:space="preserve"> where implemented in such a way so that the Transmitters in the original application, send data readings to multiple Receivers. To implement this feature would your changes be?</w:t>
       </w:r>
     </w:p>
     <w:p>
@@ -675,7 +774,7 @@
     </w:p>
     <w:p>
       <w:pPr>
-        <w:pStyle w:val="ListParagraph"/>
+        <w:pStyle w:val="a3"/>
         <w:rPr>
           <w:rFonts w:ascii="Times New Roman" w:hAnsi="Times New Roman" w:cs="Times New Roman"/>
         </w:rPr>
@@ -712,8 +811,14 @@
           <w:ilvl w:val="0"/>
           <w:numId w:val="11"/>
         </w:numPr>
-      </w:pPr>
-      <w:r>
+        <w:rPr>
+          <w:highlight w:val="yellow"/>
+        </w:rPr>
+      </w:pPr>
+      <w:r>
+        <w:rPr>
+          <w:highlight w:val="yellow"/>
+        </w:rPr>
         <w:t>Somewhat different</w:t>
       </w:r>
     </w:p>
@@ -738,12 +843,13 @@
         </w:numPr>
       </w:pPr>
       <w:r>
+        <w:lastRenderedPageBreak/>
         <w:t>No different</w:t>
       </w:r>
     </w:p>
     <w:p>
       <w:pPr>
-        <w:pStyle w:val="ListParagraph"/>
+        <w:pStyle w:val="a3"/>
         <w:ind w:left="360"/>
         <w:rPr>
           <w:rFonts w:ascii="Times New Roman" w:hAnsi="Times New Roman" w:cs="Times New Roman"/>
@@ -781,8 +887,14 @@
           <w:ilvl w:val="0"/>
           <w:numId w:val="12"/>
         </w:numPr>
-      </w:pPr>
-      <w:r>
+        <w:rPr>
+          <w:highlight w:val="yellow"/>
+        </w:rPr>
+      </w:pPr>
+      <w:r>
+        <w:rPr>
+          <w:highlight w:val="yellow"/>
+        </w:rPr>
         <w:t>Need to introduce major changes in the original application code</w:t>
       </w:r>
     </w:p>
@@ -793,10 +905,24 @@
           <w:ilvl w:val="0"/>
           <w:numId w:val="12"/>
         </w:numPr>
-      </w:pPr>
-      <w:r>
-        <w:t>Need to introduce new pointcuts</w:t>
-      </w:r>
+        <w:rPr>
+          <w:highlight w:val="yellow"/>
+        </w:rPr>
+      </w:pPr>
+      <w:r>
+        <w:rPr>
+          <w:highlight w:val="yellow"/>
+        </w:rPr>
+        <w:t xml:space="preserve">Need to introduce new </w:t>
+      </w:r>
+      <w:proofErr w:type="spellStart"/>
+      <w:r>
+        <w:rPr>
+          <w:highlight w:val="yellow"/>
+        </w:rPr>
+        <w:t>pointcuts</w:t>
+      </w:r>
+      <w:proofErr w:type="spellEnd"/>
     </w:p>
     <w:p>
       <w:pPr>
@@ -819,7 +945,15 @@
         </w:numPr>
       </w:pPr>
       <w:r>
-        <w:t>Lines of Code (LoC) and complexity of sample application may increase</w:t>
+        <w:t>Lines of Code (</w:t>
+      </w:r>
+      <w:proofErr w:type="spellStart"/>
+      <w:r>
+        <w:t>LoC</w:t>
+      </w:r>
+      <w:proofErr w:type="spellEnd"/>
+      <w:r>
+        <w:t>) and complexity of sample application may increase</w:t>
       </w:r>
     </w:p>
     <w:p>
@@ -896,7 +1030,7 @@
     </w:p>
     <w:p>
       <w:pPr>
-        <w:pStyle w:val="ListParagraph"/>
+        <w:pStyle w:val="a3"/>
         <w:ind w:left="360"/>
         <w:rPr>
           <w:rFonts w:ascii="Times New Roman" w:hAnsi="Times New Roman" w:cs="Times New Roman"/>
@@ -918,7 +1052,21 @@
         <w:rPr>
           <w:highlight w:val="yellow"/>
         </w:rPr>
-        <w:t>For CommJ Group</w:t>
+        <w:t xml:space="preserve">For </w:t>
+      </w:r>
+      <w:proofErr w:type="spellStart"/>
+      <w:r>
+        <w:rPr>
+          <w:highlight w:val="yellow"/>
+        </w:rPr>
+        <w:t>CommJ</w:t>
+      </w:r>
+      <w:proofErr w:type="spellEnd"/>
+      <w:r>
+        <w:rPr>
+          <w:highlight w:val="yellow"/>
+        </w:rPr>
+        <w:t xml:space="preserve"> Group</w:t>
       </w:r>
       <w:r>
         <w:t xml:space="preserve">] </w:t>
@@ -940,197 +1088,230 @@
       </w:r>
       <w:r>
         <w:t>MS conversation</w:t>
+      </w:r>
+      <w:r>
+        <w:t>, what are the following changes you can expect in your implementation?</w:t>
+      </w:r>
+    </w:p>
+    <w:p>
+      <w:pPr>
+        <w:pStyle w:val="ThesisBullits"/>
+        <w:numPr>
+          <w:ilvl w:val="0"/>
+          <w:numId w:val="13"/>
+        </w:numPr>
+      </w:pPr>
+      <w:r>
+        <w:t>Need to introduce major changes in the original application code</w:t>
+      </w:r>
+    </w:p>
+    <w:p>
+      <w:pPr>
+        <w:pStyle w:val="ThesisBullits"/>
+        <w:numPr>
+          <w:ilvl w:val="0"/>
+          <w:numId w:val="13"/>
+        </w:numPr>
+      </w:pPr>
+      <w:r>
+        <w:t xml:space="preserve">Need to introduce new </w:t>
+      </w:r>
+      <w:proofErr w:type="spellStart"/>
+      <w:r>
+        <w:t>pointcuts</w:t>
+      </w:r>
+      <w:proofErr w:type="spellEnd"/>
+    </w:p>
+    <w:p>
+      <w:pPr>
+        <w:pStyle w:val="ThesisBullits"/>
+        <w:numPr>
+          <w:ilvl w:val="0"/>
+          <w:numId w:val="13"/>
+        </w:numPr>
+      </w:pPr>
+      <w:r>
+        <w:t>Need to define new data structures to keep track of conversation</w:t>
+      </w:r>
+    </w:p>
+    <w:p>
+      <w:pPr>
+        <w:pStyle w:val="ThesisBullits"/>
+        <w:numPr>
+          <w:ilvl w:val="0"/>
+          <w:numId w:val="13"/>
+        </w:numPr>
+      </w:pPr>
+      <w:r>
+        <w:t>Lines of Code (</w:t>
+      </w:r>
+      <w:proofErr w:type="spellStart"/>
+      <w:r>
+        <w:t>LoC</w:t>
+      </w:r>
+      <w:proofErr w:type="spellEnd"/>
+      <w:r>
+        <w:t>) and complexity of sample application may increase</w:t>
+      </w:r>
+    </w:p>
+    <w:p>
+      <w:pPr>
+        <w:pStyle w:val="ThesisBullits"/>
+        <w:numPr>
+          <w:ilvl w:val="0"/>
+          <w:numId w:val="13"/>
+        </w:numPr>
+      </w:pPr>
+      <w:r>
+        <w:t>Tangling and Scattering of sample application may increase</w:t>
+      </w:r>
+    </w:p>
+    <w:p>
+      <w:pPr>
+        <w:pStyle w:val="ThesisBullits"/>
+        <w:numPr>
+          <w:ilvl w:val="0"/>
+          <w:numId w:val="13"/>
+        </w:numPr>
+      </w:pPr>
+      <w:r>
+        <w:t xml:space="preserve">Require only minor change in implementation </w:t>
+      </w:r>
+    </w:p>
+    <w:p>
+      <w:pPr>
+        <w:pStyle w:val="ThesisBullits"/>
+        <w:numPr>
+          <w:ilvl w:val="0"/>
+          <w:numId w:val="13"/>
+        </w:numPr>
+      </w:pPr>
+      <w:r>
+        <w:lastRenderedPageBreak/>
+        <w:t>Only need to modify some rules i.e., state machines etc., to accommodate new conversations</w:t>
+      </w:r>
+    </w:p>
+    <w:p>
+      <w:pPr>
+        <w:pStyle w:val="ThesisBullits"/>
+        <w:numPr>
+          <w:ilvl w:val="0"/>
+          <w:numId w:val="13"/>
+        </w:numPr>
+      </w:pPr>
+      <w:r>
+        <w:t>May expect some new bugs in the program</w:t>
+      </w:r>
+    </w:p>
+    <w:p>
+      <w:pPr>
+        <w:pStyle w:val="ThesisBullits"/>
+        <w:numPr>
+          <w:ilvl w:val="0"/>
+          <w:numId w:val="13"/>
+        </w:numPr>
+      </w:pPr>
+      <w:r>
+        <w:t>Overall debugging time would dramatically increase</w:t>
+      </w:r>
+    </w:p>
+    <w:p>
+      <w:pPr>
+        <w:pStyle w:val="ThesisBullits"/>
+        <w:numPr>
+          <w:ilvl w:val="0"/>
+          <w:numId w:val="13"/>
+        </w:numPr>
+      </w:pPr>
+      <w:r>
+        <w:t>Can reuse existing code to implement new changes</w:t>
+      </w:r>
+    </w:p>
+    <w:p>
+      <w:pPr>
+        <w:pStyle w:val="a3"/>
+        <w:ind w:left="360"/>
+        <w:rPr>
+          <w:rFonts w:ascii="Times New Roman" w:hAnsi="Times New Roman" w:cs="Times New Roman"/>
+        </w:rPr>
+      </w:pPr>
+    </w:p>
+    <w:p>
+      <w:pPr>
+        <w:pStyle w:val="ThesisBullits"/>
+        <w:numPr>
+          <w:ilvl w:val="0"/>
+          <w:numId w:val="3"/>
+        </w:numPr>
+      </w:pPr>
+      <w:r>
+        <w:t xml:space="preserve">From scale 1-5, how would you rank the overall application after changes you implemented in Phase1 for code tangling (1 means fully tangled and 5 means two are totally independent)? </w:t>
+      </w:r>
+    </w:p>
+    <w:p>
+      <w:pPr>
+        <w:pStyle w:val="ThesisBullits"/>
+        <w:numPr>
+          <w:ilvl w:val="0"/>
+          <w:numId w:val="0"/>
+        </w:numPr>
+        <w:ind w:left="720"/>
+        <w:rPr>
+          <w:rFonts w:eastAsia="宋体" w:hint="eastAsia"/>
+          <w:lang w:eastAsia="zh-CN"/>
+        </w:rPr>
+      </w:pPr>
+      <w:r>
+        <w:rPr>
+          <w:rFonts w:eastAsia="宋体" w:hint="eastAsia"/>
+          <w:lang w:eastAsia="zh-CN"/>
+        </w:rPr>
+        <w:t>4</w:t>
+      </w:r>
+    </w:p>
+    <w:p>
+      <w:pPr>
+        <w:pStyle w:val="a3"/>
+        <w:ind w:left="360"/>
+        <w:rPr>
+          <w:rFonts w:ascii="Times New Roman" w:hAnsi="Times New Roman" w:cs="Times New Roman"/>
+        </w:rPr>
+      </w:pPr>
+    </w:p>
+    <w:p>
+      <w:pPr>
+        <w:pStyle w:val="ThesisBullits"/>
+        <w:numPr>
+          <w:ilvl w:val="0"/>
+          <w:numId w:val="3"/>
+        </w:numPr>
+      </w:pPr>
+      <w:r>
+        <w:t xml:space="preserve">From scale 1-5, how would you rank the overall application after changes you implemented in Phase 1 for code scattering (1 means fully scattered in all classes and 5 means no scattering)? </w:t>
+      </w:r>
+    </w:p>
+    <w:p>
+      <w:pPr>
+        <w:pStyle w:val="a3"/>
+        <w:ind w:left="360"/>
+        <w:rPr>
+          <w:rFonts w:ascii="Times New Roman" w:eastAsia="宋体" w:hAnsi="Times New Roman" w:cs="Times New Roman" w:hint="eastAsia"/>
+          <w:lang w:eastAsia="zh-CN"/>
+        </w:rPr>
+      </w:pPr>
+      <w:r>
+        <w:rPr>
+          <w:rFonts w:ascii="Times New Roman" w:eastAsia="宋体" w:hAnsi="Times New Roman" w:cs="Times New Roman" w:hint="eastAsia"/>
+          <w:lang w:eastAsia="zh-CN"/>
+        </w:rPr>
+        <w:t>2</w:t>
       </w:r>
       <w:bookmarkStart w:id="2" w:name="_GoBack"/>
       <w:bookmarkEnd w:id="2"/>
-      <w:r>
-        <w:t>, what are the following changes you can expect in your implementation?</w:t>
-      </w:r>
-    </w:p>
-    <w:p>
-      <w:pPr>
-        <w:pStyle w:val="ThesisBullits"/>
-        <w:numPr>
-          <w:ilvl w:val="0"/>
-          <w:numId w:val="13"/>
-        </w:numPr>
-      </w:pPr>
-      <w:r>
-        <w:t>Need to introduce major changes in the original application code</w:t>
-      </w:r>
-    </w:p>
-    <w:p>
-      <w:pPr>
-        <w:pStyle w:val="ThesisBullits"/>
-        <w:numPr>
-          <w:ilvl w:val="0"/>
-          <w:numId w:val="13"/>
-        </w:numPr>
-      </w:pPr>
-      <w:r>
-        <w:t>Need to introduce new pointcuts</w:t>
-      </w:r>
-    </w:p>
-    <w:p>
-      <w:pPr>
-        <w:pStyle w:val="ThesisBullits"/>
-        <w:numPr>
-          <w:ilvl w:val="0"/>
-          <w:numId w:val="13"/>
-        </w:numPr>
-      </w:pPr>
-      <w:r>
-        <w:t>Need to define new data structures to keep track of conversation</w:t>
-      </w:r>
-    </w:p>
-    <w:p>
-      <w:pPr>
-        <w:pStyle w:val="ThesisBullits"/>
-        <w:numPr>
-          <w:ilvl w:val="0"/>
-          <w:numId w:val="13"/>
-        </w:numPr>
-      </w:pPr>
-      <w:r>
-        <w:t>Lines of Code (LoC) and complexity of sample application may increase</w:t>
-      </w:r>
-    </w:p>
-    <w:p>
-      <w:pPr>
-        <w:pStyle w:val="ThesisBullits"/>
-        <w:numPr>
-          <w:ilvl w:val="0"/>
-          <w:numId w:val="13"/>
-        </w:numPr>
-      </w:pPr>
-      <w:r>
-        <w:t>Tangling and Scattering of sample application may increase</w:t>
-      </w:r>
-    </w:p>
-    <w:p>
-      <w:pPr>
-        <w:pStyle w:val="ThesisBullits"/>
-        <w:numPr>
-          <w:ilvl w:val="0"/>
-          <w:numId w:val="13"/>
-        </w:numPr>
-      </w:pPr>
-      <w:r>
-        <w:t xml:space="preserve">Require only minor change in implementation </w:t>
-      </w:r>
-    </w:p>
-    <w:p>
-      <w:pPr>
-        <w:pStyle w:val="ThesisBullits"/>
-        <w:numPr>
-          <w:ilvl w:val="0"/>
-          <w:numId w:val="13"/>
-        </w:numPr>
-      </w:pPr>
-      <w:r>
-        <w:t>Only need to modify some rules i.e., state machines etc., to accommodate new conversations</w:t>
-      </w:r>
-    </w:p>
-    <w:p>
-      <w:pPr>
-        <w:pStyle w:val="ThesisBullits"/>
-        <w:numPr>
-          <w:ilvl w:val="0"/>
-          <w:numId w:val="13"/>
-        </w:numPr>
-      </w:pPr>
-      <w:r>
-        <w:t>May expect some new bugs in the program</w:t>
-      </w:r>
-    </w:p>
-    <w:p>
-      <w:pPr>
-        <w:pStyle w:val="ThesisBullits"/>
-        <w:numPr>
-          <w:ilvl w:val="0"/>
-          <w:numId w:val="13"/>
-        </w:numPr>
-      </w:pPr>
-      <w:r>
-        <w:t>Overall debugging time would dramatically increase</w:t>
-      </w:r>
-    </w:p>
-    <w:p>
-      <w:pPr>
-        <w:pStyle w:val="ThesisBullits"/>
-        <w:numPr>
-          <w:ilvl w:val="0"/>
-          <w:numId w:val="13"/>
-        </w:numPr>
-      </w:pPr>
-      <w:r>
-        <w:t>Can reuse existing code to implement new changes</w:t>
-      </w:r>
-    </w:p>
-    <w:p>
-      <w:pPr>
-        <w:pStyle w:val="ListParagraph"/>
-        <w:ind w:left="360"/>
-        <w:rPr>
-          <w:rFonts w:ascii="Times New Roman" w:hAnsi="Times New Roman" w:cs="Times New Roman"/>
-        </w:rPr>
-      </w:pPr>
-    </w:p>
-    <w:p>
-      <w:pPr>
-        <w:pStyle w:val="ThesisBullits"/>
-        <w:numPr>
-          <w:ilvl w:val="0"/>
-          <w:numId w:val="3"/>
-        </w:numPr>
-      </w:pPr>
-      <w:r>
-        <w:t xml:space="preserve">From scale 1-5, how would you rank the overall application after changes you implemented in Phase1 for code tangling (1 means fully tangled and 5 means two are totally independent)? </w:t>
-      </w:r>
-    </w:p>
-    <w:p>
-      <w:pPr>
-        <w:pStyle w:val="ThesisBullits"/>
-        <w:numPr>
-          <w:ilvl w:val="0"/>
-          <w:numId w:val="0"/>
-        </w:numPr>
-        <w:ind w:left="720"/>
-      </w:pPr>
-    </w:p>
-    <w:p>
-      <w:pPr>
-        <w:pStyle w:val="ListParagraph"/>
-        <w:ind w:left="360"/>
-        <w:rPr>
-          <w:rFonts w:ascii="Times New Roman" w:hAnsi="Times New Roman" w:cs="Times New Roman"/>
-        </w:rPr>
-      </w:pPr>
-    </w:p>
-    <w:p>
-      <w:pPr>
-        <w:pStyle w:val="ThesisBullits"/>
-        <w:numPr>
-          <w:ilvl w:val="0"/>
-          <w:numId w:val="3"/>
-        </w:numPr>
-      </w:pPr>
-      <w:r>
-        <w:t xml:space="preserve">From scale 1-5, how would you rank the overall application after changes you implemented in Phase 1 for code scattering (1 means fully scattered in all classes and 5 means no scattering)? </w:t>
-      </w:r>
-    </w:p>
-    <w:p>
-      <w:pPr>
-        <w:pStyle w:val="ListParagraph"/>
-        <w:ind w:left="360"/>
-        <w:rPr>
-          <w:rFonts w:ascii="Times New Roman" w:hAnsi="Times New Roman" w:cs="Times New Roman"/>
-        </w:rPr>
-      </w:pPr>
-    </w:p>
-    <w:p>
-      <w:pPr>
-        <w:pStyle w:val="ListParagraph"/>
+    </w:p>
+    <w:p>
+      <w:pPr>
+        <w:pStyle w:val="a3"/>
         <w:ind w:left="360"/>
         <w:rPr>
           <w:rFonts w:ascii="Times New Roman" w:hAnsi="Times New Roman" w:cs="Times New Roman"/>
@@ -1150,7 +1331,7 @@
 </file>
 
 <file path=word/numbering.xml><?xml version="1.0" encoding="utf-8"?>
-<w:numbering xmlns:wpc="http://schemas.microsoft.com/office/word/2010/wordprocessingCanvas" xmlns:mo="http://schemas.microsoft.com/office/mac/office/2008/main" xmlns:mc="http://schemas.openxmlformats.org/markup-compatibility/2006" xmlns:mv="urn:schemas-microsoft-com:mac:vml" xmlns:o="urn:schemas-microsoft-com:office:office" xmlns:r="http://schemas.openxmlformats.org/officeDocument/2006/relationships" xmlns:m="http://schemas.openxmlformats.org/officeDocument/2006/math" xmlns:v="urn:schemas-microsoft-com:vml" xmlns:wp14="http://schemas.microsoft.com/office/word/2010/wordprocessingDrawing" xmlns:wp="http://schemas.openxmlformats.org/drawingml/2006/wordprocessingDrawing" xmlns:w10="urn:schemas-microsoft-com:office:word" xmlns:w="http://schemas.openxmlformats.org/wordprocessingml/2006/main" xmlns:w14="http://schemas.microsoft.com/office/word/2010/wordml" xmlns:wpg="http://schemas.microsoft.com/office/word/2010/wordprocessingGroup" xmlns:wpi="http://schemas.microsoft.com/office/word/2010/wordprocessingInk" xmlns:wne="http://schemas.microsoft.com/office/word/2006/wordml" xmlns:wps="http://schemas.microsoft.com/office/word/2010/wordprocessingShape" mc:Ignorable="w14 wp14">
+<w:numbering xmlns:wpc="http://schemas.microsoft.com/office/word/2010/wordprocessingCanvas" xmlns:mc="http://schemas.openxmlformats.org/markup-compatibility/2006" xmlns:o="urn:schemas-microsoft-com:office:office" xmlns:r="http://schemas.openxmlformats.org/officeDocument/2006/relationships" xmlns:m="http://schemas.openxmlformats.org/officeDocument/2006/math" xmlns:v="urn:schemas-microsoft-com:vml" xmlns:wp14="http://schemas.microsoft.com/office/word/2010/wordprocessingDrawing" xmlns:wp="http://schemas.openxmlformats.org/drawingml/2006/wordprocessingDrawing" xmlns:w10="urn:schemas-microsoft-com:office:word" xmlns:w="http://schemas.openxmlformats.org/wordprocessingml/2006/main" xmlns:w14="http://schemas.microsoft.com/office/word/2010/wordml" xmlns:wpg="http://schemas.microsoft.com/office/word/2010/wordprocessingGroup" xmlns:wpi="http://schemas.microsoft.com/office/word/2010/wordprocessingInk" xmlns:wne="http://schemas.microsoft.com/office/word/2006/wordml" xmlns:wps="http://schemas.microsoft.com/office/word/2010/wordprocessingShape" mc:Ignorable="w14 wp14">
   <w:abstractNum w:abstractNumId="0">
     <w:nsid w:val="0FBB1F37"/>
     <w:multiLevelType w:val="multilevel"/>
@@ -2522,7 +2703,7 @@
     </w:rPrDefault>
     <w:pPrDefault/>
   </w:docDefaults>
-  <w:latentStyles w:defLockedState="0" w:defUIPriority="99" w:defSemiHidden="1" w:defUnhideWhenUsed="1" w:defQFormat="0" w:count="276">
+  <w:latentStyles w:defLockedState="0" w:defUIPriority="99" w:defSemiHidden="1" w:defUnhideWhenUsed="1" w:defQFormat="0" w:count="267">
     <w:lsdException w:name="Normal" w:semiHidden="0" w:uiPriority="0" w:unhideWhenUsed="0" w:qFormat="1"/>
     <w:lsdException w:name="heading 1" w:semiHidden="0" w:uiPriority="9" w:unhideWhenUsed="0" w:qFormat="1"/>
     <w:lsdException w:name="heading 2" w:uiPriority="9" w:qFormat="1"/>
@@ -2661,7 +2842,7 @@
     <w:lsdException w:name="Bibliography" w:uiPriority="37"/>
     <w:lsdException w:name="TOC Heading" w:uiPriority="39" w:qFormat="1"/>
   </w:latentStyles>
-  <w:style w:type="paragraph" w:default="1" w:styleId="Normal">
+  <w:style w:type="paragraph" w:default="1" w:styleId="a">
     <w:name w:val="Normal"/>
     <w:qFormat/>
     <w:rsid w:val="00305C23"/>
@@ -2674,13 +2855,13 @@
       <w:szCs w:val="22"/>
     </w:rPr>
   </w:style>
-  <w:style w:type="character" w:default="1" w:styleId="DefaultParagraphFont">
+  <w:style w:type="character" w:default="1" w:styleId="a0">
     <w:name w:val="Default Paragraph Font"/>
     <w:uiPriority w:val="1"/>
     <w:semiHidden/>
     <w:unhideWhenUsed/>
   </w:style>
-  <w:style w:type="table" w:default="1" w:styleId="TableNormal">
+  <w:style w:type="table" w:default="1" w:styleId="a1">
     <w:name w:val="Normal Table"/>
     <w:uiPriority w:val="99"/>
     <w:semiHidden/>
@@ -2695,16 +2876,16 @@
       </w:tblCellMar>
     </w:tblPr>
   </w:style>
-  <w:style w:type="numbering" w:default="1" w:styleId="NoList">
+  <w:style w:type="numbering" w:default="1" w:styleId="a2">
     <w:name w:val="No List"/>
     <w:uiPriority w:val="99"/>
     <w:semiHidden/>
     <w:unhideWhenUsed/>
   </w:style>
-  <w:style w:type="paragraph" w:styleId="ListParagraph">
+  <w:style w:type="paragraph" w:styleId="a3">
     <w:name w:val="List Paragraph"/>
-    <w:basedOn w:val="Normal"/>
-    <w:link w:val="ListParagraphChar"/>
+    <w:basedOn w:val="a"/>
+    <w:link w:val="Char"/>
     <w:uiPriority w:val="34"/>
     <w:qFormat/>
     <w:rsid w:val="00305C23"/>
@@ -2715,7 +2896,7 @@
   </w:style>
   <w:style w:type="paragraph" w:customStyle="1" w:styleId="ThesisBullits">
     <w:name w:val="Thesis Bullits"/>
-    <w:basedOn w:val="ListParagraph"/>
+    <w:basedOn w:val="a3"/>
     <w:link w:val="ThesisBullitsChar"/>
     <w:qFormat/>
     <w:rsid w:val="00305C23"/>
@@ -2729,10 +2910,10 @@
       <w:rFonts w:ascii="Times New Roman" w:eastAsia="Times New Roman" w:hAnsi="Times New Roman" w:cs="Times New Roman"/>
     </w:rPr>
   </w:style>
-  <w:style w:type="character" w:customStyle="1" w:styleId="ListParagraphChar">
-    <w:name w:val="List Paragraph Char"/>
-    <w:basedOn w:val="DefaultParagraphFont"/>
-    <w:link w:val="ListParagraph"/>
+  <w:style w:type="character" w:customStyle="1" w:styleId="Char">
+    <w:name w:val="列出段落 Char"/>
+    <w:basedOn w:val="a0"/>
+    <w:link w:val="a3"/>
     <w:uiPriority w:val="34"/>
     <w:rsid w:val="00305C23"/>
     <w:rPr>
@@ -2743,7 +2924,7 @@
   </w:style>
   <w:style w:type="character" w:customStyle="1" w:styleId="ThesisBullitsChar">
     <w:name w:val="Thesis Bullits Char"/>
-    <w:basedOn w:val="ListParagraphChar"/>
+    <w:basedOn w:val="Char"/>
     <w:link w:val="ThesisBullits"/>
     <w:rsid w:val="00305C23"/>
     <w:rPr>
@@ -2754,7 +2935,7 @@
   </w:style>
   <w:style w:type="paragraph" w:customStyle="1" w:styleId="H2-Proposal">
     <w:name w:val="H2-Proposal"/>
-    <w:basedOn w:val="Title"/>
+    <w:basedOn w:val="a4"/>
     <w:qFormat/>
     <w:rsid w:val="00305C23"/>
     <w:pPr>
@@ -2784,7 +2965,7 @@
   </w:style>
   <w:style w:type="paragraph" w:customStyle="1" w:styleId="H1-Proposal">
     <w:name w:val="H1-Proposal"/>
-    <w:basedOn w:val="Normal"/>
+    <w:basedOn w:val="a"/>
     <w:link w:val="H1-ProposalChar"/>
     <w:qFormat/>
     <w:rsid w:val="00305C23"/>
@@ -2806,7 +2987,7 @@
   </w:style>
   <w:style w:type="character" w:customStyle="1" w:styleId="H1-ProposalChar">
     <w:name w:val="H1-Proposal Char"/>
-    <w:basedOn w:val="DefaultParagraphFont"/>
+    <w:basedOn w:val="a0"/>
     <w:link w:val="H1-Proposal"/>
     <w:rsid w:val="00305C23"/>
     <w:rPr>
@@ -2816,7 +2997,7 @@
   </w:style>
   <w:style w:type="paragraph" w:customStyle="1" w:styleId="H3-Proposal">
     <w:name w:val="H3-Proposal"/>
-    <w:basedOn w:val="Normal"/>
+    <w:basedOn w:val="a"/>
     <w:qFormat/>
     <w:rsid w:val="00305C23"/>
     <w:pPr>
@@ -2833,11 +3014,11 @@
       <w:szCs w:val="24"/>
     </w:rPr>
   </w:style>
-  <w:style w:type="paragraph" w:styleId="Title">
+  <w:style w:type="paragraph" w:styleId="a4">
     <w:name w:val="Title"/>
-    <w:basedOn w:val="Normal"/>
-    <w:next w:val="Normal"/>
-    <w:link w:val="TitleChar"/>
+    <w:basedOn w:val="a"/>
+    <w:next w:val="a"/>
+    <w:link w:val="Char0"/>
     <w:uiPriority w:val="10"/>
     <w:qFormat/>
     <w:rsid w:val="00305C23"/>
@@ -2857,10 +3038,10 @@
       <w:szCs w:val="52"/>
     </w:rPr>
   </w:style>
-  <w:style w:type="character" w:customStyle="1" w:styleId="TitleChar">
-    <w:name w:val="Title Char"/>
-    <w:basedOn w:val="DefaultParagraphFont"/>
-    <w:link w:val="Title"/>
+  <w:style w:type="character" w:customStyle="1" w:styleId="Char0">
+    <w:name w:val="标题 Char"/>
+    <w:basedOn w:val="a0"/>
+    <w:link w:val="a4"/>
     <w:uiPriority w:val="10"/>
     <w:rsid w:val="00305C23"/>
     <w:rPr>
@@ -2876,7 +3057,7 @@
 </file>
 
 <file path=word/stylesWithEffects.xml><?xml version="1.0" encoding="utf-8"?>
-<w:styles xmlns:wpc="http://schemas.microsoft.com/office/word/2010/wordprocessingCanvas" xmlns:mo="http://schemas.microsoft.com/office/mac/office/2008/main" xmlns:mc="http://schemas.openxmlformats.org/markup-compatibility/2006" xmlns:mv="urn:schemas-microsoft-com:mac:vml" xmlns:o="urn:schemas-microsoft-com:office:office" xmlns:r="http://schemas.openxmlformats.org/officeDocument/2006/relationships" xmlns:m="http://schemas.openxmlformats.org/officeDocument/2006/math" xmlns:v="urn:schemas-microsoft-com:vml" xmlns:wp14="http://schemas.microsoft.com/office/word/2010/wordprocessingDrawing" xmlns:wp="http://schemas.openxmlformats.org/drawingml/2006/wordprocessingDrawing" xmlns:w10="urn:schemas-microsoft-com:office:word" xmlns:w="http://schemas.openxmlformats.org/wordprocessingml/2006/main" xmlns:w14="http://schemas.microsoft.com/office/word/2010/wordml" xmlns:wpg="http://schemas.microsoft.com/office/word/2010/wordprocessingGroup" xmlns:wpi="http://schemas.microsoft.com/office/word/2010/wordprocessingInk" xmlns:wne="http://schemas.microsoft.com/office/word/2006/wordml" xmlns:wps="http://schemas.microsoft.com/office/word/2010/wordprocessingShape" mc:Ignorable="w14 wp14">
+<w:styles xmlns:wpc="http://schemas.microsoft.com/office/word/2010/wordprocessingCanvas" xmlns:mc="http://schemas.openxmlformats.org/markup-compatibility/2006" xmlns:o="urn:schemas-microsoft-com:office:office" xmlns:r="http://schemas.openxmlformats.org/officeDocument/2006/relationships" xmlns:m="http://schemas.openxmlformats.org/officeDocument/2006/math" xmlns:v="urn:schemas-microsoft-com:vml" xmlns:wp14="http://schemas.microsoft.com/office/word/2010/wordprocessingDrawing" xmlns:wp="http://schemas.openxmlformats.org/drawingml/2006/wordprocessingDrawing" xmlns:w10="urn:schemas-microsoft-com:office:word" xmlns:w="http://schemas.openxmlformats.org/wordprocessingml/2006/main" xmlns:w14="http://schemas.microsoft.com/office/word/2010/wordml" xmlns:wpg="http://schemas.microsoft.com/office/word/2010/wordprocessingGroup" xmlns:wpi="http://schemas.microsoft.com/office/word/2010/wordprocessingInk" xmlns:wne="http://schemas.microsoft.com/office/word/2006/wordml" xmlns:wps="http://schemas.microsoft.com/office/word/2010/wordprocessingShape" mc:Ignorable="w14 wp14">
   <w:docDefaults>
     <w:rPrDefault>
       <w:rPr>
@@ -2888,7 +3069,7 @@
     </w:rPrDefault>
     <w:pPrDefault/>
   </w:docDefaults>
-  <w:latentStyles w:defLockedState="0" w:defUIPriority="99" w:defSemiHidden="1" w:defUnhideWhenUsed="1" w:defQFormat="0" w:count="276">
+  <w:latentStyles w:defLockedState="0" w:defUIPriority="99" w:defSemiHidden="1" w:defUnhideWhenUsed="1" w:defQFormat="0" w:count="267">
     <w:lsdException w:name="Normal" w:semiHidden="0" w:uiPriority="0" w:unhideWhenUsed="0" w:qFormat="1"/>
     <w:lsdException w:name="heading 1" w:semiHidden="0" w:uiPriority="9" w:unhideWhenUsed="0" w:qFormat="1"/>
     <w:lsdException w:name="heading 2" w:uiPriority="9" w:qFormat="1"/>
@@ -3027,7 +3208,7 @@
     <w:lsdException w:name="Bibliography" w:uiPriority="37"/>
     <w:lsdException w:name="TOC Heading" w:uiPriority="39" w:qFormat="1"/>
   </w:latentStyles>
-  <w:style w:type="paragraph" w:default="1" w:styleId="Normal">
+  <w:style w:type="paragraph" w:default="1" w:styleId="a">
     <w:name w:val="Normal"/>
     <w:qFormat/>
     <w:rsid w:val="00305C23"/>
@@ -3040,13 +3221,13 @@
       <w:szCs w:val="22"/>
     </w:rPr>
   </w:style>
-  <w:style w:type="character" w:default="1" w:styleId="DefaultParagraphFont">
+  <w:style w:type="character" w:default="1" w:styleId="a0">
     <w:name w:val="Default Paragraph Font"/>
     <w:uiPriority w:val="1"/>
     <w:semiHidden/>
     <w:unhideWhenUsed/>
   </w:style>
-  <w:style w:type="table" w:default="1" w:styleId="TableNormal">
+  <w:style w:type="table" w:default="1" w:styleId="a1">
     <w:name w:val="Normal Table"/>
     <w:uiPriority w:val="99"/>
     <w:semiHidden/>
@@ -3061,16 +3242,16 @@
       </w:tblCellMar>
     </w:tblPr>
   </w:style>
-  <w:style w:type="numbering" w:default="1" w:styleId="NoList">
+  <w:style w:type="numbering" w:default="1" w:styleId="a2">
     <w:name w:val="No List"/>
     <w:uiPriority w:val="99"/>
     <w:semiHidden/>
     <w:unhideWhenUsed/>
   </w:style>
-  <w:style w:type="paragraph" w:styleId="ListParagraph">
+  <w:style w:type="paragraph" w:styleId="a3">
     <w:name w:val="List Paragraph"/>
-    <w:basedOn w:val="Normal"/>
-    <w:link w:val="ListParagraphChar"/>
+    <w:basedOn w:val="a"/>
+    <w:link w:val="Char"/>
     <w:uiPriority w:val="34"/>
     <w:qFormat/>
     <w:rsid w:val="00305C23"/>
@@ -3081,7 +3262,7 @@
   </w:style>
   <w:style w:type="paragraph" w:customStyle="1" w:styleId="ThesisBullits">
     <w:name w:val="Thesis Bullits"/>
-    <w:basedOn w:val="ListParagraph"/>
+    <w:basedOn w:val="a3"/>
     <w:link w:val="ThesisBullitsChar"/>
     <w:qFormat/>
     <w:rsid w:val="00305C23"/>
@@ -3095,10 +3276,10 @@
       <w:rFonts w:ascii="Times New Roman" w:eastAsia="Times New Roman" w:hAnsi="Times New Roman" w:cs="Times New Roman"/>
     </w:rPr>
   </w:style>
-  <w:style w:type="character" w:customStyle="1" w:styleId="ListParagraphChar">
-    <w:name w:val="List Paragraph Char"/>
-    <w:basedOn w:val="DefaultParagraphFont"/>
-    <w:link w:val="ListParagraph"/>
+  <w:style w:type="character" w:customStyle="1" w:styleId="Char">
+    <w:name w:val="列出段落 Char"/>
+    <w:basedOn w:val="a0"/>
+    <w:link w:val="a3"/>
     <w:uiPriority w:val="34"/>
     <w:rsid w:val="00305C23"/>
     <w:rPr>
@@ -3109,7 +3290,7 @@
   </w:style>
   <w:style w:type="character" w:customStyle="1" w:styleId="ThesisBullitsChar">
     <w:name w:val="Thesis Bullits Char"/>
-    <w:basedOn w:val="ListParagraphChar"/>
+    <w:basedOn w:val="Char"/>
     <w:link w:val="ThesisBullits"/>
     <w:rsid w:val="00305C23"/>
     <w:rPr>
@@ -3120,7 +3301,7 @@
   </w:style>
   <w:style w:type="paragraph" w:customStyle="1" w:styleId="H2-Proposal">
     <w:name w:val="H2-Proposal"/>
-    <w:basedOn w:val="Title"/>
+    <w:basedOn w:val="a4"/>
     <w:qFormat/>
     <w:rsid w:val="00305C23"/>
     <w:pPr>
@@ -3150,7 +3331,7 @@
   </w:style>
   <w:style w:type="paragraph" w:customStyle="1" w:styleId="H1-Proposal">
     <w:name w:val="H1-Proposal"/>
-    <w:basedOn w:val="Normal"/>
+    <w:basedOn w:val="a"/>
     <w:link w:val="H1-ProposalChar"/>
     <w:qFormat/>
     <w:rsid w:val="00305C23"/>
@@ -3172,7 +3353,7 @@
   </w:style>
   <w:style w:type="character" w:customStyle="1" w:styleId="H1-ProposalChar">
     <w:name w:val="H1-Proposal Char"/>
-    <w:basedOn w:val="DefaultParagraphFont"/>
+    <w:basedOn w:val="a0"/>
     <w:link w:val="H1-Proposal"/>
     <w:rsid w:val="00305C23"/>
     <w:rPr>
@@ -3182,7 +3363,7 @@
   </w:style>
   <w:style w:type="paragraph" w:customStyle="1" w:styleId="H3-Proposal">
     <w:name w:val="H3-Proposal"/>
-    <w:basedOn w:val="Normal"/>
+    <w:basedOn w:val="a"/>
     <w:qFormat/>
     <w:rsid w:val="00305C23"/>
     <w:pPr>
@@ -3199,11 +3380,11 @@
       <w:szCs w:val="24"/>
     </w:rPr>
   </w:style>
-  <w:style w:type="paragraph" w:styleId="Title">
+  <w:style w:type="paragraph" w:styleId="a4">
     <w:name w:val="Title"/>
-    <w:basedOn w:val="Normal"/>
-    <w:next w:val="Normal"/>
-    <w:link w:val="TitleChar"/>
+    <w:basedOn w:val="a"/>
+    <w:next w:val="a"/>
+    <w:link w:val="Char0"/>
     <w:uiPriority w:val="10"/>
     <w:qFormat/>
     <w:rsid w:val="00305C23"/>
@@ -3223,10 +3404,10 @@
       <w:szCs w:val="52"/>
     </w:rPr>
   </w:style>
-  <w:style w:type="character" w:customStyle="1" w:styleId="TitleChar">
-    <w:name w:val="Title Char"/>
-    <w:basedOn w:val="DefaultParagraphFont"/>
-    <w:link w:val="Title"/>
+  <w:style w:type="character" w:customStyle="1" w:styleId="Char0">
+    <w:name w:val="标题 Char"/>
+    <w:basedOn w:val="a0"/>
+    <w:link w:val="a4"/>
     <w:uiPriority w:val="10"/>
     <w:rsid w:val="00305C23"/>
     <w:rPr>

</xml_diff>